<commit_message>
Fix: Implement Word Interop for table creation in document processing.  Addresses issue where tables were not properly rendered.
</commit_message>
<xml_diff>
--- a/processed_document.docx
+++ b/processed_document.docx
@@ -19,7 +19,7 @@
     </w:p>
     <w:p>
       <w:r>
-        <w:t>[Error processing WorkItem tag]</w:t>
+        <w:t>[[WorkItem:1234]]</w:t>
       </w:r>
     </w:p>
     <w:p>
@@ -34,7 +34,7 @@
     </w:p>
     <w:p>
       <w:r>
-        <w:t>[Error processing QueryID tag]</w:t>
+        <w:t>[[QueryID:12345678-1234-1234-1234-123456789ABC]]</w:t>
       </w:r>
     </w:p>
     <w:p>
@@ -67,15 +67,45 @@
         <w:t>Acronym Table:</w:t>
       </w:r>
     </w:p>
-    <w:p>
-      <w:r>
-        <w:t>Acronym | Definition
---------|------------
-API | The Application Programming Interface
-GUI | The Graphical User Interface
-</w:t>
-      </w:r>
-    </w:p>
+    <w:tbl>
+      <w:tblPr>
+        <w:tblBorders>
+          <w:top w:val="single"/>
+          <w:bottom w:val="single"/>
+          <w:left w:val="single"/>
+          <w:right w:val="single"/>
+          <w:insideH w:val="single"/>
+          <w:insideV w:val="single"/>
+        </w:tblBorders>
+      </w:tblPr>
+      <w:tr>
+        <w:tc>
+          <w:p>
+            <w:r>
+              <w:t>&lt;w:tcPr xmlns:w="http://schemas.openxmlformats.org/wordprocessingml/2006/main"&gt;&lt;w:tcW w:type="auto" /&gt;&lt;/w:tcPr&gt;&lt;w:p xmlns:w="http://schemas.openxmlformats.org/wordprocessingml/2006/main"&gt;&lt;w:r&gt;&lt;w:t&gt;Acronym&lt;/w:t&gt;&lt;/w:r&gt;&lt;/w:p&gt;</w:t>
+            </w:r>
+          </w:p>
+        </w:tc>
+      </w:tr>
+      <w:tr>
+        <w:tc>
+          <w:p>
+            <w:r>
+              <w:t>&lt;w:tcPr xmlns:w="http://schemas.openxmlformats.org/wordprocessingml/2006/main"&gt;&lt;w:tcW w:type="auto" /&gt;&lt;/w:tcPr&gt;&lt;w:p xmlns:w="http://schemas.openxmlformats.org/wordprocessingml/2006/main"&gt;&lt;w:r&gt;&lt;w:t&gt;API&lt;/w:t&gt;&lt;/w:r&gt;&lt;/w:p&gt;</w:t>
+            </w:r>
+          </w:p>
+        </w:tc>
+      </w:tr>
+      <w:tr>
+        <w:tc>
+          <w:p>
+            <w:r>
+              <w:t>&lt;w:tcPr xmlns:w="http://schemas.openxmlformats.org/wordprocessingml/2006/main"&gt;&lt;w:tcW w:type="auto" /&gt;&lt;/w:tcPr&gt;&lt;w:p xmlns:w="http://schemas.openxmlformats.org/wordprocessingml/2006/main"&gt;&lt;w:r&gt;&lt;w:t&gt;GUI&lt;/w:t&gt;&lt;/w:r&gt;&lt;/w:p&gt;</w:t>
+            </w:r>
+          </w:p>
+        </w:tc>
+      </w:tr>
+    </w:tbl>
   </w:body>
 </w:document>
 </file>
</xml_diff>

<commit_message>
Enhance document processing: Improve table formatting in HTML to Word conversion, add detailed logging, and create new Replit workflows for building, testing, and document creation.
</commit_message>
<xml_diff>
--- a/processed_document.docx
+++ b/processed_document.docx
@@ -70,37 +70,71 @@
     <w:tbl>
       <w:tblPr>
         <w:tblBorders>
-          <w:top w:val="single"/>
-          <w:bottom w:val="single"/>
-          <w:left w:val="single"/>
-          <w:right w:val="single"/>
-          <w:insideH w:val="single"/>
-          <w:insideV w:val="single"/>
+          <w:top w:val="single" w:sz="12"/>
+          <w:bottom w:val="single" w:sz="12"/>
+          <w:left w:val="single" w:sz="12"/>
+          <w:right w:val="single" w:sz="12"/>
+          <w:insideH w:val="single" w:sz="6"/>
+          <w:insideV w:val="single" w:sz="6"/>
         </w:tblBorders>
+        <w:tblW w:w="5000" w:type="pct"/>
+        <w:tblLook w:val="04A0"/>
       </w:tblPr>
       <w:tr>
+        <w:trPr>
+          <w:trHeight w:val="400"/>
+          <w:tblHeader/>
+        </w:trPr>
         <w:tc>
+          <w:tcPr>
+            <w:tcW w:type="auto"/>
+            <w:vAlign w:val="center"/>
+            <w:shd w:fill="EEEEEE"/>
+          </w:tcPr>
           <w:p>
+            <w:pPr>
+              <w:jc w:val="center"/>
+              <w:spacing w:before="0" w:after="0"/>
+            </w:pPr>
             <w:r>
-              <w:t>&lt;w:tcPr xmlns:w="http://schemas.openxmlformats.org/wordprocessingml/2006/main"&gt;&lt;w:tcW w:type="auto" /&gt;&lt;/w:tcPr&gt;&lt;w:p xmlns:w="http://schemas.openxmlformats.org/wordprocessingml/2006/main"&gt;&lt;w:r&gt;&lt;w:t&gt;Acronym&lt;/w:t&gt;&lt;/w:r&gt;&lt;/w:p&gt;</w:t>
+              <w:rPr>
+                <w:b/>
+              </w:rPr>
+              <w:t>&lt;w:tcPr xmlns:w="http://schemas.openxmlformats.org/wordprocessingml/2006/main"&gt;&lt;w:tcW w:type="auto" /&gt;&lt;w:vAlign w:val="center" /&gt;&lt;w:shd w:fill="EEEEEE" /&gt;&lt;/w:tcPr&gt;&lt;w:p xmlns:w="http://schemas.openxmlformats.org/wordprocessingml/2006/main"&gt;&lt;w:pPr&gt;&lt;w:jc w:val="center" /&gt;&lt;w:spacing w:before="0" w:after="0" /&gt;&lt;/w:pPr&gt;&lt;w:r&gt;&lt;w:rPr&gt;&lt;w:b /&gt;&lt;/w:rPr&gt;&lt;w:t&gt;Acronym&lt;/w:t&gt;&lt;/w:r&gt;&lt;/w:p&gt;</w:t>
             </w:r>
           </w:p>
         </w:tc>
       </w:tr>
       <w:tr>
         <w:tc>
+          <w:tcPr>
+            <w:tcW w:type="auto"/>
+            <w:vAlign w:val="center"/>
+          </w:tcPr>
           <w:p>
+            <w:pPr>
+              <w:jc w:val="center"/>
+              <w:spacing w:before="0" w:after="0"/>
+            </w:pPr>
             <w:r>
-              <w:t>&lt;w:tcPr xmlns:w="http://schemas.openxmlformats.org/wordprocessingml/2006/main"&gt;&lt;w:tcW w:type="auto" /&gt;&lt;/w:tcPr&gt;&lt;w:p xmlns:w="http://schemas.openxmlformats.org/wordprocessingml/2006/main"&gt;&lt;w:r&gt;&lt;w:t&gt;API&lt;/w:t&gt;&lt;/w:r&gt;&lt;/w:p&gt;</w:t>
+              <w:t>&lt;w:tcPr xmlns:w="http://schemas.openxmlformats.org/wordprocessingml/2006/main"&gt;&lt;w:tcW w:type="auto" /&gt;&lt;w:vAlign w:val="center" /&gt;&lt;/w:tcPr&gt;&lt;w:p xmlns:w="http://schemas.openxmlformats.org/wordprocessingml/2006/main"&gt;&lt;w:pPr&gt;&lt;w:jc w:val="center" /&gt;&lt;w:spacing w:before="0" w:after="0" /&gt;&lt;/w:pPr&gt;&lt;w:r&gt;&lt;w:t&gt;API&lt;/w:t&gt;&lt;/w:r&gt;&lt;/w:p&gt;</w:t>
             </w:r>
           </w:p>
         </w:tc>
       </w:tr>
       <w:tr>
         <w:tc>
+          <w:tcPr>
+            <w:tcW w:type="auto"/>
+            <w:vAlign w:val="center"/>
+          </w:tcPr>
           <w:p>
+            <w:pPr>
+              <w:jc w:val="center"/>
+              <w:spacing w:before="0" w:after="0"/>
+            </w:pPr>
             <w:r>
-              <w:t>&lt;w:tcPr xmlns:w="http://schemas.openxmlformats.org/wordprocessingml/2006/main"&gt;&lt;w:tcW w:type="auto" /&gt;&lt;/w:tcPr&gt;&lt;w:p xmlns:w="http://schemas.openxmlformats.org/wordprocessingml/2006/main"&gt;&lt;w:r&gt;&lt;w:t&gt;GUI&lt;/w:t&gt;&lt;/w:r&gt;&lt;/w:p&gt;</w:t>
+              <w:t>&lt;w:tcPr xmlns:w="http://schemas.openxmlformats.org/wordprocessingml/2006/main"&gt;&lt;w:tcW w:type="auto" /&gt;&lt;w:vAlign w:val="center" /&gt;&lt;/w:tcPr&gt;&lt;w:p xmlns:w="http://schemas.openxmlformats.org/wordprocessingml/2006/main"&gt;&lt;w:pPr&gt;&lt;w:jc w:val="center" /&gt;&lt;w:spacing w:before="0" w:after="0" /&gt;&lt;/w:pPr&gt;&lt;w:r&gt;&lt;w:t&gt;GUI&lt;/w:t&gt;&lt;/w:r&gt;&lt;/w:p&gt;</w:t>
             </w:r>
           </w:p>
         </w:tc>

</xml_diff>

<commit_message>
Update WorkItemTagProcessor and WordDocumentProcessor to use FQDocumentField for retrieving work item text from Azure DevOps.  Added test cases for the changes.
Replit-Commit-Author: Agent
Replit-Commit-Session-Id: a5eafa4d-d685-4393-967e-e69f23835ccd
</commit_message>
<xml_diff>
--- a/processed_document.docx
+++ b/processed_document.docx
@@ -104,6 +104,25 @@
             </w:r>
           </w:p>
         </w:tc>
+        <w:tc>
+          <w:tcPr>
+            <w:tcW w:type="auto"/>
+            <w:vAlign w:val="center"/>
+            <w:shd w:fill="EEEEEE"/>
+          </w:tcPr>
+          <w:p>
+            <w:pPr>
+              <w:jc w:val="center"/>
+              <w:spacing w:before="0" w:after="0"/>
+            </w:pPr>
+            <w:r>
+              <w:rPr>
+                <w:b/>
+              </w:rPr>
+              <w:t>Definition</w:t>
+            </w:r>
+          </w:p>
+        </w:tc>
       </w:tr>
       <w:tr>
         <w:tc>
@@ -118,6 +137,21 @@
             </w:pPr>
             <w:r>
               <w:t>API</w:t>
+            </w:r>
+          </w:p>
+        </w:tc>
+        <w:tc>
+          <w:tcPr>
+            <w:tcW w:type="auto"/>
+            <w:vAlign w:val="center"/>
+          </w:tcPr>
+          <w:p>
+            <w:pPr>
+              <w:jc w:val="center"/>
+              <w:spacing w:before="0" w:after="0"/>
+            </w:pPr>
+            <w:r>
+              <w:t>The Application Programming Interface</w:t>
             </w:r>
           </w:p>
         </w:tc>
@@ -138,6 +172,21 @@
             </w:r>
           </w:p>
         </w:tc>
+        <w:tc>
+          <w:tcPr>
+            <w:tcW w:type="auto"/>
+            <w:vAlign w:val="center"/>
+          </w:tcPr>
+          <w:p>
+            <w:pPr>
+              <w:jc w:val="center"/>
+              <w:spacing w:before="0" w:after="0"/>
+            </w:pPr>
+            <w:r>
+              <w:t>The Graphical User Interface</w:t>
+            </w:r>
+          </w:p>
+        </w:tc>
       </w:tr>
     </w:tbl>
   </w:body>

</xml_diff>

<commit_message>
Add grammar and spelling check functionality using Word Interop; triggered by optional command-line switch.
Replit-Commit-Author: Agent
Replit-Commit-Session-Id: a5eafa4d-d685-4393-967e-e69f23835ccd
</commit_message>
<xml_diff>
--- a/processed_document.docx
+++ b/processed_document.docx
@@ -136,6 +136,38 @@
               <w:spacing w:before="0" w:after="0"/>
             </w:pPr>
             <w:r>
+              <w:t>ADO</w:t>
+            </w:r>
+          </w:p>
+        </w:tc>
+        <w:tc>
+          <w:tcPr>
+            <w:tcW w:type="auto"/>
+            <w:vAlign w:val="center"/>
+          </w:tcPr>
+          <w:p>
+            <w:pPr>
+              <w:jc w:val="center"/>
+              <w:spacing w:before="0" w:after="0"/>
+            </w:pPr>
+            <w:r>
+              <w:t>Azure DevOps</w:t>
+            </w:r>
+          </w:p>
+        </w:tc>
+      </w:tr>
+      <w:tr>
+        <w:tc>
+          <w:tcPr>
+            <w:tcW w:type="auto"/>
+            <w:vAlign w:val="center"/>
+          </w:tcPr>
+          <w:p>
+            <w:pPr>
+              <w:jc w:val="center"/>
+              <w:spacing w:before="0" w:after="0"/>
+            </w:pPr>
+            <w:r>
               <w:t>API</w:t>
             </w:r>
           </w:p>
@@ -151,7 +183,39 @@
               <w:spacing w:before="0" w:after="0"/>
             </w:pPr>
             <w:r>
-              <w:t>The Application Programming Interface</w:t>
+              <w:t>Application Programming Interface</w:t>
+            </w:r>
+          </w:p>
+        </w:tc>
+      </w:tr>
+      <w:tr>
+        <w:tc>
+          <w:tcPr>
+            <w:tcW w:type="auto"/>
+            <w:vAlign w:val="center"/>
+          </w:tcPr>
+          <w:p>
+            <w:pPr>
+              <w:jc w:val="center"/>
+              <w:spacing w:before="0" w:after="0"/>
+            </w:pPr>
+            <w:r>
+              <w:t>CLI</w:t>
+            </w:r>
+          </w:p>
+        </w:tc>
+        <w:tc>
+          <w:tcPr>
+            <w:tcW w:type="auto"/>
+            <w:vAlign w:val="center"/>
+          </w:tcPr>
+          <w:p>
+            <w:pPr>
+              <w:jc w:val="center"/>
+              <w:spacing w:before="0" w:after="0"/>
+            </w:pPr>
+            <w:r>
+              <w:t>Command Line Interface</w:t>
             </w:r>
           </w:p>
         </w:tc>
@@ -183,7 +247,39 @@
               <w:spacing w:before="0" w:after="0"/>
             </w:pPr>
             <w:r>
-              <w:t>The Graphical User Interface</w:t>
+              <w:t>Graphical User Interface</w:t>
+            </w:r>
+          </w:p>
+        </w:tc>
+      </w:tr>
+      <w:tr>
+        <w:tc>
+          <w:tcPr>
+            <w:tcW w:type="auto"/>
+            <w:vAlign w:val="center"/>
+          </w:tcPr>
+          <w:p>
+            <w:pPr>
+              <w:jc w:val="center"/>
+              <w:spacing w:before="0" w:after="0"/>
+            </w:pPr>
+            <w:r>
+              <w:t>SDK</w:t>
+            </w:r>
+          </w:p>
+        </w:tc>
+        <w:tc>
+          <w:tcPr>
+            <w:tcW w:type="auto"/>
+            <w:vAlign w:val="center"/>
+          </w:tcPr>
+          <w:p>
+            <w:pPr>
+              <w:jc w:val="center"/>
+              <w:spacing w:before="0" w:after="0"/>
+            </w:pPr>
+            <w:r>
+              <w:t>Software Development Kit</w:t>
             </w:r>
           </w:p>
         </w:tc>

</xml_diff>

<commit_message>
Added test paragraph with grammar errors to test document generator
</commit_message>
<xml_diff>
--- a/processed_document.docx
+++ b/processed_document.docx
@@ -5,6 +5,21 @@
     <w:p>
       <w:r>
         <w:t>Test Document for Document Processor</w:t>
+      </w:r>
+    </w:p>
+    <w:p>
+      <w:r>
+        <w:t/>
+      </w:r>
+    </w:p>
+    <w:p>
+      <w:r>
+        <w:t>Grammar Test Paragraph:</w:t>
+      </w:r>
+    </w:p>
+    <w:p>
+      <w:r>
+        <w:t>The cats and dog is running fast. We dont need no help with grammer. This sentense contains muliple mispelled words. The weather have been nice yesterday?</w:t>
       </w:r>
     </w:p>
     <w:p>

</xml_diff>

<commit_message>
Refactor document processing to handle mixed text and table content by segmenting input text into blocks before conversion to Word format.  Improves HTML to Word conversion accuracy and robustness.
Replit-Commit-Author: Agent
Replit-Commit-Session-Id: a5eafa4d-d685-4393-967e-e69f23835ccd
</commit_message>
<xml_diff>
--- a/processed_document.docx
+++ b/processed_document.docx
@@ -83,7 +83,7 @@
       </w:r>
     </w:p>
     <w:tbl>
-      <w:tblPr>
+      <w:tblPr xmlns:w="http://schemas.openxmlformats.org/wordprocessingml/2006/main">
         <w:tblBorders>
           <w:top w:val="single" w:sz="12"/>
           <w:bottom w:val="single" w:sz="12"/>
@@ -93,12 +93,14 @@
           <w:insideV w:val="single" w:sz="6"/>
         </w:tblBorders>
         <w:tblW w:w="5000" w:type="pct"/>
-        <w:tblLook w:val="04A0"/>
       </w:tblPr>
-      <w:tr>
+      <w:tblGrid xmlns:w="http://schemas.openxmlformats.org/wordprocessingml/2006/main">
+        <w:gridCol/>
+        <w:gridCol/>
+      </w:tblGrid>
+      <w:tr xmlns:w="http://schemas.openxmlformats.org/wordprocessingml/2006/main">
         <w:trPr>
           <w:trHeight w:val="400"/>
-          <w:tblHeader/>
         </w:trPr>
         <w:tc>
           <w:tcPr>
@@ -109,7 +111,6 @@
           <w:p>
             <w:pPr>
               <w:jc w:val="center"/>
-              <w:spacing w:before="0" w:after="0"/>
             </w:pPr>
             <w:r>
               <w:rPr>
@@ -128,7 +129,6 @@
           <w:p>
             <w:pPr>
               <w:jc w:val="center"/>
-              <w:spacing w:before="0" w:after="0"/>
             </w:pPr>
             <w:r>
               <w:rPr>
@@ -139,16 +139,15 @@
           </w:p>
         </w:tc>
       </w:tr>
-      <w:tr>
-        <w:tc>
-          <w:tcPr>
-            <w:tcW w:type="auto"/>
-            <w:vAlign w:val="center"/>
-          </w:tcPr>
-          <w:p>
-            <w:pPr>
-              <w:jc w:val="center"/>
-              <w:spacing w:before="0" w:after="0"/>
+      <w:tr xmlns:w="http://schemas.openxmlformats.org/wordprocessingml/2006/main">
+        <w:tc>
+          <w:tcPr>
+            <w:tcW w:type="auto"/>
+            <w:vAlign w:val="center"/>
+          </w:tcPr>
+          <w:p>
+            <w:pPr>
+              <w:jc w:val="center"/>
             </w:pPr>
             <w:r>
               <w:t>ADO</w:t>
@@ -163,7 +162,6 @@
           <w:p>
             <w:pPr>
               <w:jc w:val="center"/>
-              <w:spacing w:before="0" w:after="0"/>
             </w:pPr>
             <w:r>
               <w:t>Azure DevOps</w:t>
@@ -171,16 +169,15 @@
           </w:p>
         </w:tc>
       </w:tr>
-      <w:tr>
-        <w:tc>
-          <w:tcPr>
-            <w:tcW w:type="auto"/>
-            <w:vAlign w:val="center"/>
-          </w:tcPr>
-          <w:p>
-            <w:pPr>
-              <w:jc w:val="center"/>
-              <w:spacing w:before="0" w:after="0"/>
+      <w:tr xmlns:w="http://schemas.openxmlformats.org/wordprocessingml/2006/main">
+        <w:tc>
+          <w:tcPr>
+            <w:tcW w:type="auto"/>
+            <w:vAlign w:val="center"/>
+          </w:tcPr>
+          <w:p>
+            <w:pPr>
+              <w:jc w:val="center"/>
             </w:pPr>
             <w:r>
               <w:t>API</w:t>
@@ -195,7 +192,6 @@
           <w:p>
             <w:pPr>
               <w:jc w:val="center"/>
-              <w:spacing w:before="0" w:after="0"/>
             </w:pPr>
             <w:r>
               <w:t>Application Programming Interface</w:t>
@@ -203,16 +199,15 @@
           </w:p>
         </w:tc>
       </w:tr>
-      <w:tr>
-        <w:tc>
-          <w:tcPr>
-            <w:tcW w:type="auto"/>
-            <w:vAlign w:val="center"/>
-          </w:tcPr>
-          <w:p>
-            <w:pPr>
-              <w:jc w:val="center"/>
-              <w:spacing w:before="0" w:after="0"/>
+      <w:tr xmlns:w="http://schemas.openxmlformats.org/wordprocessingml/2006/main">
+        <w:tc>
+          <w:tcPr>
+            <w:tcW w:type="auto"/>
+            <w:vAlign w:val="center"/>
+          </w:tcPr>
+          <w:p>
+            <w:pPr>
+              <w:jc w:val="center"/>
             </w:pPr>
             <w:r>
               <w:t>CLI</w:t>
@@ -227,7 +222,6 @@
           <w:p>
             <w:pPr>
               <w:jc w:val="center"/>
-              <w:spacing w:before="0" w:after="0"/>
             </w:pPr>
             <w:r>
               <w:t>Command Line Interface</w:t>
@@ -235,16 +229,15 @@
           </w:p>
         </w:tc>
       </w:tr>
-      <w:tr>
-        <w:tc>
-          <w:tcPr>
-            <w:tcW w:type="auto"/>
-            <w:vAlign w:val="center"/>
-          </w:tcPr>
-          <w:p>
-            <w:pPr>
-              <w:jc w:val="center"/>
-              <w:spacing w:before="0" w:after="0"/>
+      <w:tr xmlns:w="http://schemas.openxmlformats.org/wordprocessingml/2006/main">
+        <w:tc>
+          <w:tcPr>
+            <w:tcW w:type="auto"/>
+            <w:vAlign w:val="center"/>
+          </w:tcPr>
+          <w:p>
+            <w:pPr>
+              <w:jc w:val="center"/>
             </w:pPr>
             <w:r>
               <w:t>GUI</w:t>
@@ -259,7 +252,6 @@
           <w:p>
             <w:pPr>
               <w:jc w:val="center"/>
-              <w:spacing w:before="0" w:after="0"/>
             </w:pPr>
             <w:r>
               <w:t>Graphical User Interface</w:t>
@@ -267,16 +259,15 @@
           </w:p>
         </w:tc>
       </w:tr>
-      <w:tr>
-        <w:tc>
-          <w:tcPr>
-            <w:tcW w:type="auto"/>
-            <w:vAlign w:val="center"/>
-          </w:tcPr>
-          <w:p>
-            <w:pPr>
-              <w:jc w:val="center"/>
-              <w:spacing w:before="0" w:after="0"/>
+      <w:tr xmlns:w="http://schemas.openxmlformats.org/wordprocessingml/2006/main">
+        <w:tc>
+          <w:tcPr>
+            <w:tcW w:type="auto"/>
+            <w:vAlign w:val="center"/>
+          </w:tcPr>
+          <w:p>
+            <w:pPr>
+              <w:jc w:val="center"/>
             </w:pPr>
             <w:r>
               <w:t>SDK</w:t>
@@ -291,7 +282,6 @@
           <w:p>
             <w:pPr>
               <w:jc w:val="center"/>
-              <w:spacing w:before="0" w:after="0"/>
             </w:pPr>
             <w:r>
               <w:t>Software Development Kit</w:t>

</xml_diff>

<commit_message>
Refactor test suite to use updated testing libraries and improve error handling in tag processors.  Add `ProcessingResult` model for consistent result handling.
Replit-Commit-Author: Agent
Replit-Commit-Session-Id: a5eafa4d-d685-4393-967e-e69f23835ccd
</commit_message>
<xml_diff>
--- a/processed_document.docx
+++ b/processed_document.docx
@@ -83,7 +83,7 @@
       </w:r>
     </w:p>
     <w:tbl>
-      <w:tblPr xmlns:w="http://schemas.openxmlformats.org/wordprocessingml/2006/main">
+      <w:tblPr>
         <w:tblBorders>
           <w:top w:val="single" w:sz="12"/>
           <w:bottom w:val="single" w:sz="12"/>
@@ -94,11 +94,11 @@
         </w:tblBorders>
         <w:tblW w:w="5000" w:type="pct"/>
       </w:tblPr>
-      <w:tblGrid xmlns:w="http://schemas.openxmlformats.org/wordprocessingml/2006/main">
+      <w:tblGrid>
         <w:gridCol/>
         <w:gridCol/>
       </w:tblGrid>
-      <w:tr xmlns:w="http://schemas.openxmlformats.org/wordprocessingml/2006/main">
+      <w:tr>
         <w:trPr>
           <w:trHeight w:val="400"/>
         </w:trPr>
@@ -139,7 +139,7 @@
           </w:p>
         </w:tc>
       </w:tr>
-      <w:tr xmlns:w="http://schemas.openxmlformats.org/wordprocessingml/2006/main">
+      <w:tr>
         <w:tc>
           <w:tcPr>
             <w:tcW w:type="auto"/>
@@ -169,7 +169,7 @@
           </w:p>
         </w:tc>
       </w:tr>
-      <w:tr xmlns:w="http://schemas.openxmlformats.org/wordprocessingml/2006/main">
+      <w:tr>
         <w:tc>
           <w:tcPr>
             <w:tcW w:type="auto"/>
@@ -199,7 +199,7 @@
           </w:p>
         </w:tc>
       </w:tr>
-      <w:tr xmlns:w="http://schemas.openxmlformats.org/wordprocessingml/2006/main">
+      <w:tr>
         <w:tc>
           <w:tcPr>
             <w:tcW w:type="auto"/>
@@ -229,7 +229,7 @@
           </w:p>
         </w:tc>
       </w:tr>
-      <w:tr xmlns:w="http://schemas.openxmlformats.org/wordprocessingml/2006/main">
+      <w:tr>
         <w:tc>
           <w:tcPr>
             <w:tcW w:type="auto"/>
@@ -259,7 +259,7 @@
           </w:p>
         </w:tc>
       </w:tr>
-      <w:tr xmlns:w="http://schemas.openxmlformats.org/wordprocessingml/2006/main">
+      <w:tr>
         <w:tc>
           <w:tcPr>
             <w:tcW w:type="auto"/>

</xml_diff>